<commit_message>
Put correct files in DM Documentation Folder
</commit_message>
<xml_diff>
--- a/Broadcloth Solution/Broadcloth DM Solution Documentation/Broadcloth Solution Documentation.docx
+++ b/Broadcloth Solution/Broadcloth DM Solution Documentation/Broadcloth Solution Documentation.docx
@@ -11,13 +11,33 @@
           <w:szCs w:val="24"/>
         </w:rPr>
       </w:pPr>
-      <w:r>
-        <w:rPr>
-          <w:rFonts w:eastAsia="Times New Roman" w:cs="Times New Roman"/>
-          <w:color w:val="000000"/>
-          <w:sz w:val="22"/>
-        </w:rPr>
-        <w:t>Marion Bania, Brooke Quinn, Alexandra Ricker</w:t>
+      <w:bookmarkStart w:id="0" w:name="_GoBack"/>
+      <w:bookmarkEnd w:id="0"/>
+      <w:r>
+        <w:rPr>
+          <w:rFonts w:eastAsia="Times New Roman" w:cs="Times New Roman"/>
+          <w:color w:val="000000"/>
+          <w:sz w:val="22"/>
+        </w:rPr>
+        <w:t xml:space="preserve">Marion </w:t>
+      </w:r>
+      <w:proofErr w:type="spellStart"/>
+      <w:r>
+        <w:rPr>
+          <w:rFonts w:eastAsia="Times New Roman" w:cs="Times New Roman"/>
+          <w:color w:val="000000"/>
+          <w:sz w:val="22"/>
+        </w:rPr>
+        <w:t>Bania</w:t>
+      </w:r>
+      <w:proofErr w:type="spellEnd"/>
+      <w:r>
+        <w:rPr>
+          <w:rFonts w:eastAsia="Times New Roman" w:cs="Times New Roman"/>
+          <w:color w:val="000000"/>
+          <w:sz w:val="22"/>
+        </w:rPr>
+        <w:t>, Brooke Quinn, Alexandra Ricker</w:t>
       </w:r>
     </w:p>
     <w:p>
@@ -79,7 +99,43 @@
           <w:sz w:val="22"/>
         </w:rPr>
         <w:tab/>
-        <w:t>Broadcloth is a large, international clothing manufacturing company that handles complex day-to-day operations. There are many moving parts in completing orders and shipments to various customers. Given the need for efficient storage and interpretation of data to make business decisions and process changes, implementation of a data mart is crucial. With this implementation, the company will be better equipped for optimized reporting. The data mart will allow for faster design and creation of reports. Users will also have the ability to archive historical data and consolidate data coming from multiple data sources. In order to successfully accomplish these goals we have spent time discovering the Business Requirements from different individuals in the corporation. The specific Business Requirements for this BI solution are outlined before. We then took these Business Requirements and combined with our knowledge of the Broadcloth OLTP we designed an Information Package that will be useful in the next steps of designing and building this Data Mart.</w:t>
+        <w:t xml:space="preserve">Broadcloth is a large, international clothing manufacturing company that handles complex day-to-day operations. There are many moving parts in completing orders and shipments to various customers. Given the need for efficient storage and interpretation of data to make business decisions and process changes, implementation of a data mart is crucial. With this implementation, the company will be better equipped for optimized reporting. The data mart will allow for faster design and creation of reports. Users will also </w:t>
+      </w:r>
+      <w:proofErr w:type="gramStart"/>
+      <w:r>
+        <w:rPr>
+          <w:rFonts w:eastAsia="Times New Roman" w:cs="Times New Roman"/>
+          <w:color w:val="000000"/>
+          <w:sz w:val="22"/>
+        </w:rPr>
+        <w:t>have the ability to</w:t>
+      </w:r>
+      <w:proofErr w:type="gramEnd"/>
+      <w:r>
+        <w:rPr>
+          <w:rFonts w:eastAsia="Times New Roman" w:cs="Times New Roman"/>
+          <w:color w:val="000000"/>
+          <w:sz w:val="22"/>
+        </w:rPr>
+        <w:t xml:space="preserve"> archive historical data and consolidate data coming from multiple data sources. In order to successfully accomplish these </w:t>
+      </w:r>
+      <w:proofErr w:type="gramStart"/>
+      <w:r>
+        <w:rPr>
+          <w:rFonts w:eastAsia="Times New Roman" w:cs="Times New Roman"/>
+          <w:color w:val="000000"/>
+          <w:sz w:val="22"/>
+        </w:rPr>
+        <w:t>goals</w:t>
+      </w:r>
+      <w:proofErr w:type="gramEnd"/>
+      <w:r>
+        <w:rPr>
+          <w:rFonts w:eastAsia="Times New Roman" w:cs="Times New Roman"/>
+          <w:color w:val="000000"/>
+          <w:sz w:val="22"/>
+        </w:rPr>
+        <w:t xml:space="preserve"> we have spent time discovering the Business Requirements from different individuals in the corporation. The specific Business Requirements for this BI solution are outlined before. We then took these Business Requirements and combined with our knowledge of the Broadcloth OLTP we designed an Information Package that will be useful in the next steps of designing and building this Data Mart.</w:t>
       </w:r>
     </w:p>
     <w:p>
@@ -115,7 +171,61 @@
           <w:sz w:val="22"/>
         </w:rPr>
         <w:tab/>
-        <w:t>One of the more difficult tasks for managers at Broadcloth Clothing is to schedule production. They have to collect the orders from the customers and determine how many items of each product need to be produced. Then they have to determine which factory should be given each order. Since the factories also produce goods for other companies, the managers need to juggle orders across several factories. Broadcloth also tracks various measures of quality from each production batch in order to identify the best suppliers. Lately, the company has also performed spot checks on working conditions. It sends inspectors to factories to evaluate various conditions and ensure that all workers are old enough to legally work, are healthy, and are being paid a reasonable wage for the area. A factory report is often created to compute total production of various clothing styles at the different factories. By printing the report for different time periods, the company can determine which factories to use for similar products in the future.</w:t>
+        <w:t xml:space="preserve">One of the more difficult tasks for managers at Broadcloth Clothing is to schedule production. They </w:t>
+      </w:r>
+      <w:proofErr w:type="gramStart"/>
+      <w:r>
+        <w:rPr>
+          <w:rFonts w:eastAsia="Times New Roman" w:cs="Times New Roman"/>
+          <w:color w:val="000000"/>
+          <w:sz w:val="22"/>
+        </w:rPr>
+        <w:t>have to</w:t>
+      </w:r>
+      <w:proofErr w:type="gramEnd"/>
+      <w:r>
+        <w:rPr>
+          <w:rFonts w:eastAsia="Times New Roman" w:cs="Times New Roman"/>
+          <w:color w:val="000000"/>
+          <w:sz w:val="22"/>
+        </w:rPr>
+        <w:t xml:space="preserve"> collect the orders from the customers and determine how many items of each product need to be produced. Then they </w:t>
+      </w:r>
+      <w:proofErr w:type="gramStart"/>
+      <w:r>
+        <w:rPr>
+          <w:rFonts w:eastAsia="Times New Roman" w:cs="Times New Roman"/>
+          <w:color w:val="000000"/>
+          <w:sz w:val="22"/>
+        </w:rPr>
+        <w:t>have to</w:t>
+      </w:r>
+      <w:proofErr w:type="gramEnd"/>
+      <w:r>
+        <w:rPr>
+          <w:rFonts w:eastAsia="Times New Roman" w:cs="Times New Roman"/>
+          <w:color w:val="000000"/>
+          <w:sz w:val="22"/>
+        </w:rPr>
+        <w:t xml:space="preserve"> determine which factory should be given each order. Since the factories also produce goods for other companies, the managers need to juggle orders across several factories. Broadcloth also tracks various measures of quality from each production batch </w:t>
+      </w:r>
+      <w:proofErr w:type="gramStart"/>
+      <w:r>
+        <w:rPr>
+          <w:rFonts w:eastAsia="Times New Roman" w:cs="Times New Roman"/>
+          <w:color w:val="000000"/>
+          <w:sz w:val="22"/>
+        </w:rPr>
+        <w:t>in order to</w:t>
+      </w:r>
+      <w:proofErr w:type="gramEnd"/>
+      <w:r>
+        <w:rPr>
+          <w:rFonts w:eastAsia="Times New Roman" w:cs="Times New Roman"/>
+          <w:color w:val="000000"/>
+          <w:sz w:val="22"/>
+        </w:rPr>
+        <w:t xml:space="preserve"> identify the best suppliers. Lately, the company has also performed spot checks on working conditions. It sends inspectors to factories to evaluate various conditions and ensure that all workers are old enough to legally work, are healthy, and are being paid a reasonable wage for the area. A factory report is often created to compute total production of various clothing styles at the different factories. By printing the report for different time periods, the company can determine which factories to use for similar products in the future.</w:t>
       </w:r>
     </w:p>
     <w:p>
@@ -242,7 +352,27 @@
           <w:color w:val="000000"/>
           <w:sz w:val="22"/>
         </w:rPr>
-        <w:t>Who and Why? Finance/Logistics - We are able to make decisions about who to work with and send orders to based on profit margin comparison.</w:t>
+        <w:t xml:space="preserve">Who and Why? Finance/Logistics - We are able to make decisions about who to work with and send orders to </w:t>
+      </w:r>
+      <w:proofErr w:type="spellStart"/>
+      <w:proofErr w:type="gramStart"/>
+      <w:r>
+        <w:rPr>
+          <w:rFonts w:eastAsia="Times New Roman" w:cs="Times New Roman"/>
+          <w:color w:val="000000"/>
+          <w:sz w:val="22"/>
+        </w:rPr>
+        <w:t>based</w:t>
+      </w:r>
+      <w:proofErr w:type="spellEnd"/>
+      <w:proofErr w:type="gramEnd"/>
+      <w:r>
+        <w:rPr>
+          <w:rFonts w:eastAsia="Times New Roman" w:cs="Times New Roman"/>
+          <w:color w:val="000000"/>
+          <w:sz w:val="22"/>
+        </w:rPr>
+        <w:t xml:space="preserve"> on profit margin comparison.</w:t>
       </w:r>
     </w:p>
     <w:p>
@@ -265,7 +395,25 @@
           <w:color w:val="000000"/>
           <w:sz w:val="22"/>
         </w:rPr>
-        <w:t>What is the average production quality rating for a specific factory or product over a given period of time?</w:t>
+        <w:t xml:space="preserve">What is the average production quality rating for a specific factory or product over a given </w:t>
+      </w:r>
+      <w:proofErr w:type="gramStart"/>
+      <w:r>
+        <w:rPr>
+          <w:rFonts w:eastAsia="Times New Roman" w:cs="Times New Roman"/>
+          <w:color w:val="000000"/>
+          <w:sz w:val="22"/>
+        </w:rPr>
+        <w:t>period of time</w:t>
+      </w:r>
+      <w:proofErr w:type="gramEnd"/>
+      <w:r>
+        <w:rPr>
+          <w:rFonts w:eastAsia="Times New Roman" w:cs="Times New Roman"/>
+          <w:color w:val="000000"/>
+          <w:sz w:val="22"/>
+        </w:rPr>
+        <w:t>?</w:t>
       </w:r>
     </w:p>
     <w:p>
@@ -311,7 +459,25 @@
           <w:color w:val="000000"/>
           <w:sz w:val="22"/>
         </w:rPr>
-        <w:t>Which Factories are manufacture and ship out the highest volume of product total and based on a specific product model in a designated time period?</w:t>
+        <w:t xml:space="preserve">Which Factories are manufacture and ship out the highest volume of product total and based on a specific product model in a designated </w:t>
+      </w:r>
+      <w:proofErr w:type="gramStart"/>
+      <w:r>
+        <w:rPr>
+          <w:rFonts w:eastAsia="Times New Roman" w:cs="Times New Roman"/>
+          <w:color w:val="000000"/>
+          <w:sz w:val="22"/>
+        </w:rPr>
+        <w:t>time period</w:t>
+      </w:r>
+      <w:proofErr w:type="gramEnd"/>
+      <w:r>
+        <w:rPr>
+          <w:rFonts w:eastAsia="Times New Roman" w:cs="Times New Roman"/>
+          <w:color w:val="000000"/>
+          <w:sz w:val="22"/>
+        </w:rPr>
+        <w:t>?</w:t>
       </w:r>
     </w:p>
     <w:p>
@@ -334,15 +500,35 @@
           <w:color w:val="000000"/>
           <w:sz w:val="22"/>
         </w:rPr>
-        <w:t>Who and Why? Logistics - Which factories are best suited to send high volume orders to base</w:t>
-      </w:r>
-      <w:r>
-        <w:rPr>
-          <w:rFonts w:eastAsia="Times New Roman" w:cs="Times New Roman"/>
-          <w:color w:val="000000"/>
-          <w:sz w:val="22"/>
-        </w:rPr>
-        <w:t>d on historical shipment volume</w:t>
+        <w:t xml:space="preserve">Who and Why? Logistics - Which factories are best suited to send high volume orders to </w:t>
+      </w:r>
+      <w:proofErr w:type="spellStart"/>
+      <w:proofErr w:type="gramStart"/>
+      <w:r>
+        <w:rPr>
+          <w:rFonts w:eastAsia="Times New Roman" w:cs="Times New Roman"/>
+          <w:color w:val="000000"/>
+          <w:sz w:val="22"/>
+        </w:rPr>
+        <w:t>base</w:t>
+      </w:r>
+      <w:r>
+        <w:rPr>
+          <w:rFonts w:eastAsia="Times New Roman" w:cs="Times New Roman"/>
+          <w:color w:val="000000"/>
+          <w:sz w:val="22"/>
+        </w:rPr>
+        <w:t>d</w:t>
+      </w:r>
+      <w:proofErr w:type="spellEnd"/>
+      <w:proofErr w:type="gramEnd"/>
+      <w:r>
+        <w:rPr>
+          <w:rFonts w:eastAsia="Times New Roman" w:cs="Times New Roman"/>
+          <w:color w:val="000000"/>
+          <w:sz w:val="22"/>
+        </w:rPr>
+        <w:t xml:space="preserve"> on historical shipment volume</w:t>
       </w:r>
     </w:p>
     <w:p>
@@ -892,14 +1078,41 @@
             <w:r>
               <w:t xml:space="preserve">Facts: </w:t>
             </w:r>
-            <w:r>
-              <w:t>ProductionCost,</w:t>
-            </w:r>
-            <w:r>
-              <w:t xml:space="preserve"> QuantityShipped, Time Elapsed (StartDateTime, ActualEndTime), Quality </w:t>
-            </w:r>
-            <w:bookmarkStart w:id="0" w:name="_GoBack"/>
-            <w:bookmarkEnd w:id="0"/>
+            <w:proofErr w:type="spellStart"/>
+            <w:r>
+              <w:t>ProductionCost</w:t>
+            </w:r>
+            <w:proofErr w:type="spellEnd"/>
+            <w:r>
+              <w:t>,</w:t>
+            </w:r>
+            <w:r>
+              <w:t xml:space="preserve"> </w:t>
+            </w:r>
+            <w:proofErr w:type="spellStart"/>
+            <w:r>
+              <w:t>QuantityShipped</w:t>
+            </w:r>
+            <w:proofErr w:type="spellEnd"/>
+            <w:r>
+              <w:t>, Time Elapsed (</w:t>
+            </w:r>
+            <w:proofErr w:type="spellStart"/>
+            <w:r>
+              <w:t>StartDateTime</w:t>
+            </w:r>
+            <w:proofErr w:type="spellEnd"/>
+            <w:r>
+              <w:t xml:space="preserve">, </w:t>
+            </w:r>
+            <w:proofErr w:type="spellStart"/>
+            <w:r>
+              <w:t>ActualEndTime</w:t>
+            </w:r>
+            <w:proofErr w:type="spellEnd"/>
+            <w:r>
+              <w:t xml:space="preserve">), Quality </w:t>
+            </w:r>
           </w:p>
         </w:tc>
       </w:tr>

</xml_diff>